<commit_message>
Gallery fixed & cv update
</commit_message>
<xml_diff>
--- a/cv/CV_20171009.docx
+++ b/cv/CV_20171009.docx
@@ -158,6 +158,46 @@
           <w:t>qyw14@mails.tsinghua.edu.cn</w:t>
         </w:r>
       </w:hyperlink>
+      <w:r>
+        <w:rPr>
+          <w:rStyle w:val="a3"/>
+          <w:rFonts w:ascii="Open Sans Light" w:hAnsi="Open Sans Light"/>
+          <w:color w:val="000000" w:themeColor="text1"/>
+          <w:sz w:val="18"/>
+          <w:szCs w:val="20"/>
+          <w:u w:val="none"/>
+        </w:rPr>
+        <w:t xml:space="preserve"> |</w:t>
+      </w:r>
+      <w:r>
+        <w:rPr>
+          <w:rStyle w:val="a3"/>
+          <w:rFonts w:ascii="Open Sans Light" w:hAnsi="Open Sans Light"/>
+          <w:color w:val="000000" w:themeColor="text1"/>
+          <w:sz w:val="18"/>
+          <w:szCs w:val="20"/>
+          <w:u w:val="none"/>
+        </w:rPr>
+        <w:t xml:space="preserve"> </w:t>
+      </w:r>
+      <w:hyperlink r:id="rId10" w:history="1">
+        <w:r>
+          <w:rPr>
+            <w:rStyle w:val="a3"/>
+            <w:rFonts w:ascii="Open Sans Light" w:hAnsi="Open Sans Light"/>
+            <w:sz w:val="18"/>
+            <w:szCs w:val="20"/>
+            <w14:textFill>
+              <w14:solidFill>
+                <w14:srgbClr w14:val="0000FF">
+                  <w14:lumMod w14:val="75000"/>
+                </w14:srgbClr>
+              </w14:solidFill>
+            </w14:textFill>
+          </w:rPr>
+          <w:t>vic_thustudy@126.com</w:t>
+        </w:r>
+      </w:hyperlink>
     </w:p>
     <w:p>
       <w:pPr>
@@ -279,7 +319,6 @@
           <w:szCs w:val="20"/>
         </w:rPr>
         <w:tab/>
-        <w:t xml:space="preserve">Sept. 2014 – </w:t>
       </w:r>
       <w:r>
         <w:rPr>
@@ -287,7 +326,23 @@
           <w:sz w:val="18"/>
           <w:szCs w:val="20"/>
         </w:rPr>
-        <w:t>Jul.</w:t>
+        <w:t>Aug</w:t>
+      </w:r>
+      <w:r>
+        <w:rPr>
+          <w:rFonts w:ascii="Open Sans Light" w:hAnsi="Open Sans Light" w:cs="Lucida Grande"/>
+          <w:sz w:val="18"/>
+          <w:szCs w:val="20"/>
+        </w:rPr>
+        <w:t xml:space="preserve">. 2014 – </w:t>
+      </w:r>
+      <w:r>
+        <w:rPr>
+          <w:rFonts w:ascii="Open Sans Light" w:hAnsi="Open Sans Light" w:cs="Lucida Grande"/>
+          <w:sz w:val="18"/>
+          <w:szCs w:val="20"/>
+        </w:rPr>
+        <w:t>Jun.</w:t>
       </w:r>
       <w:r>
         <w:rPr>
@@ -352,7 +407,27 @@
           <w:sz w:val="18"/>
           <w:szCs w:val="20"/>
         </w:rPr>
-        <w:t>University of Pennsyvania</w:t>
+        <w:t>University of Pennsy</w:t>
+      </w:r>
+      <w:r>
+        <w:rPr>
+          <w:rFonts w:ascii="Open Sans" w:hAnsi="Open Sans" w:cs="Lucida Grande"/>
+          <w:b/>
+          <w:bCs/>
+          <w:sz w:val="18"/>
+          <w:szCs w:val="20"/>
+        </w:rPr>
+        <w:t>l</w:t>
+      </w:r>
+      <w:r>
+        <w:rPr>
+          <w:rFonts w:ascii="Open Sans" w:hAnsi="Open Sans" w:cs="Lucida Grande"/>
+          <w:b/>
+          <w:bCs/>
+          <w:sz w:val="18"/>
+          <w:szCs w:val="20"/>
+        </w:rPr>
+        <w:t>vania</w:t>
       </w:r>
       <w:r>
         <w:rPr>
@@ -489,6 +564,8 @@
         </w:rPr>
         <w:t xml:space="preserve">tant in </w:t>
       </w:r>
+      <w:bookmarkStart w:id="0" w:name="_GoBack"/>
+      <w:bookmarkEnd w:id="0"/>
       <w:r>
         <w:rPr>
           <w:rFonts w:ascii="Open Sans" w:hAnsi="Open Sans" w:cs="Lucida Grande"/>
@@ -912,7 +989,23 @@
           <w:sz w:val="18"/>
           <w:szCs w:val="20"/>
         </w:rPr>
-        <w:t xml:space="preserve"> + 167(Quantitive) + 3.5(Writing)</w:t>
+        <w:t xml:space="preserve"> + 167(Quantit</w:t>
+      </w:r>
+      <w:r>
+        <w:rPr>
+          <w:rFonts w:ascii="Open Sans Light" w:hAnsi="Open Sans Light"/>
+          <w:sz w:val="18"/>
+          <w:szCs w:val="20"/>
+        </w:rPr>
+        <w:t>at</w:t>
+      </w:r>
+      <w:r>
+        <w:rPr>
+          <w:rFonts w:ascii="Open Sans Light" w:hAnsi="Open Sans Light"/>
+          <w:sz w:val="18"/>
+          <w:szCs w:val="20"/>
+        </w:rPr>
+        <w:t>ive) + 3.5(Writing)</w:t>
       </w:r>
     </w:p>
     <w:p>
@@ -1328,7 +1421,27 @@
           <w:sz w:val="18"/>
           <w:szCs w:val="20"/>
         </w:rPr>
-        <w:t>Hardness Prediction for Object Detection inspired by Human Vsion</w:t>
+        <w:t>Hardness Prediction for Object Detection inspired by Human V</w:t>
+      </w:r>
+      <w:r>
+        <w:rPr>
+          <w:rFonts w:ascii="Open Sans" w:hAnsi="Open Sans" w:cs="Lucida Grande"/>
+          <w:b/>
+          <w:bCs/>
+          <w:sz w:val="18"/>
+          <w:szCs w:val="20"/>
+        </w:rPr>
+        <w:t>i</w:t>
+      </w:r>
+      <w:r>
+        <w:rPr>
+          <w:rFonts w:ascii="Open Sans" w:hAnsi="Open Sans" w:cs="Lucida Grande"/>
+          <w:b/>
+          <w:bCs/>
+          <w:sz w:val="18"/>
+          <w:szCs w:val="20"/>
+        </w:rPr>
+        <w:t>sion</w:t>
       </w:r>
       <w:r>
         <w:rPr>
@@ -4681,7 +4794,27 @@
           <w:sz w:val="18"/>
           <w:szCs w:val="20"/>
         </w:rPr>
-        <w:t xml:space="preserve"> (Chinese Academy of Science, Institue of Computing Technology)</w:t>
+        <w:t xml:space="preserve"> (Chinese Academy of Science, Institu</w:t>
+      </w:r>
+      <w:r>
+        <w:rPr>
+          <w:rFonts w:ascii="Open Sans" w:hAnsi="Open Sans" w:cs="Times New Roman"/>
+          <w:i/>
+          <w:color w:val="000000" w:themeColor="text1"/>
+          <w:sz w:val="18"/>
+          <w:szCs w:val="20"/>
+        </w:rPr>
+        <w:t>t</w:t>
+      </w:r>
+      <w:r>
+        <w:rPr>
+          <w:rFonts w:ascii="Open Sans" w:hAnsi="Open Sans" w:cs="Times New Roman"/>
+          <w:i/>
+          <w:color w:val="000000" w:themeColor="text1"/>
+          <w:sz w:val="18"/>
+          <w:szCs w:val="20"/>
+        </w:rPr>
+        <w:t>e of Computing Technology)</w:t>
       </w:r>
     </w:p>
     <w:p>
@@ -4854,6 +4987,7 @@
       <w:r>
         <w:rPr>
           <w:rFonts w:ascii="Open Sans" w:hAnsi="Open Sans" w:cs="Times New Roman"/>
+          <w:b/>
           <w:color w:val="000000" w:themeColor="text1"/>
           <w:sz w:val="18"/>
           <w:szCs w:val="20"/>
@@ -4980,8 +5114,6 @@
         <w:tab/>
         <w:t>2017</w:t>
       </w:r>
-      <w:bookmarkStart w:id="0" w:name="_GoBack"/>
-      <w:bookmarkEnd w:id="0"/>
     </w:p>
     <w:p>
       <w:pPr>
@@ -5002,21 +5134,73 @@
       </w:pPr>
       <w:r>
         <w:rPr>
+          <w:rFonts w:ascii="Open Sans Light" w:hAnsi="Open Sans Light"/>
+          <w:sz w:val="18"/>
+          <w:szCs w:val="20"/>
+        </w:rPr>
+        <w:t>Tsinghua Annual Undergraduate Scholarship</w:t>
+      </w:r>
+      <w:r>
+        <w:rPr>
+          <w:rFonts w:ascii="Open Sans Light" w:hAnsi="Open Sans Light"/>
+          <w:sz w:val="18"/>
+          <w:szCs w:val="20"/>
+        </w:rPr>
+        <w:t xml:space="preserve"> (for Outstanding Academic, Art and Social Performances)</w:t>
+      </w:r>
+      <w:r>
+        <w:rPr>
           <w:rFonts w:ascii="Open Sans" w:hAnsi="Open Sans"/>
           <w:b/>
           <w:bCs/>
           <w:sz w:val="18"/>
           <w:szCs w:val="20"/>
         </w:rPr>
-        <w:t>Three times</w:t>
-      </w:r>
-      <w:r>
+        <w:t xml:space="preserve"> </w:t>
+      </w:r>
+    </w:p>
+    <w:p>
+      <w:pPr>
+        <w:tabs>
+          <w:tab w:val="right" w:pos="9720"/>
+        </w:tabs>
+        <w:spacing w:after="10" w:line="240" w:lineRule="auto"/>
+        <w:ind w:left="720" w:rightChars="-16" w:right="-34"/>
         <w:rPr>
           <w:rFonts w:ascii="Open Sans Light" w:hAnsi="Open Sans Light"/>
           <w:sz w:val="18"/>
           <w:szCs w:val="20"/>
         </w:rPr>
-        <w:t xml:space="preserve"> </w:t>
+      </w:pPr>
+      <w:r>
+        <w:rPr>
+          <w:rFonts w:ascii="Open Sans" w:hAnsi="Open Sans"/>
+          <w:b/>
+          <w:bCs/>
+          <w:sz w:val="18"/>
+          <w:szCs w:val="20"/>
+        </w:rPr>
+        <w:tab/>
+      </w:r>
+      <w:r>
+        <w:rPr>
+          <w:rFonts w:ascii="Open Sans" w:hAnsi="Open Sans"/>
+          <w:b/>
+          <w:bCs/>
+          <w:sz w:val="18"/>
+          <w:szCs w:val="20"/>
+        </w:rPr>
+        <w:t>Three time</w:t>
+      </w:r>
+      <w:r>
+        <w:rPr>
+          <w:rFonts w:ascii="Open Sans" w:hAnsi="Open Sans"/>
+          <w:b/>
+          <w:bCs/>
+          <w:sz w:val="18"/>
+          <w:szCs w:val="20"/>
+        </w:rPr>
+        <w:t xml:space="preserve">s </w:t>
       </w:r>
       <w:r>
         <w:rPr>
@@ -5024,7 +5208,7 @@
           <w:sz w:val="18"/>
           <w:szCs w:val="20"/>
         </w:rPr>
-        <w:t>Tsinghua Annual Undergraduate Scholarship</w:t>
+        <w:t>in 2</w:t>
       </w:r>
       <w:r>
         <w:rPr>
@@ -5032,8 +5216,7 @@
           <w:sz w:val="18"/>
           <w:szCs w:val="20"/>
         </w:rPr>
-        <w:tab/>
-        <w:t>20</w:t>
+        <w:t>0</w:t>
       </w:r>
       <w:r>
         <w:rPr>
@@ -5063,13 +5246,29 @@
       </w:pPr>
       <w:r>
         <w:rPr>
+          <w:rFonts w:ascii="Open Sans Light" w:hAnsi="Open Sans Light"/>
+          <w:sz w:val="18"/>
+          <w:szCs w:val="20"/>
+        </w:rPr>
+        <w:t>Outstanding Research Assistant</w:t>
+      </w:r>
+      <w:r>
+        <w:rPr>
+          <w:rFonts w:ascii="Open Sans Light" w:hAnsi="Open Sans Light"/>
+          <w:sz w:val="18"/>
+          <w:szCs w:val="20"/>
+        </w:rPr>
+        <w:t xml:space="preserve"> (</w:t>
+      </w:r>
+      <w:r>
+        <w:rPr>
           <w:rFonts w:ascii="Open Sans" w:hAnsi="Open Sans"/>
           <w:b/>
           <w:bCs/>
           <w:sz w:val="18"/>
           <w:szCs w:val="20"/>
         </w:rPr>
-        <w:t>Outstanding Research Assistant</w:t>
+        <w:t>Stanford EE</w:t>
       </w:r>
       <w:r>
         <w:rPr>
@@ -5077,7 +5276,7 @@
           <w:sz w:val="18"/>
           <w:szCs w:val="20"/>
         </w:rPr>
-        <w:t xml:space="preserve"> (Stanford EE, remote project)</w:t>
+        <w:t>, remote project)</w:t>
       </w:r>
       <w:r>
         <w:rPr>
@@ -5095,6 +5294,116 @@
           <w:szCs w:val="20"/>
         </w:rPr>
         <w:t>15</w:t>
+      </w:r>
+    </w:p>
+    <w:p>
+      <w:pPr>
+        <w:numPr>
+          <w:ilvl w:val="0"/>
+          <w:numId w:val="1"/>
+        </w:numPr>
+        <w:tabs>
+          <w:tab w:val="right" w:pos="9720"/>
+        </w:tabs>
+        <w:spacing w:after="10" w:line="240" w:lineRule="auto"/>
+        <w:ind w:rightChars="-16" w:right="-34"/>
+        <w:rPr>
+          <w:rFonts w:ascii="Open Sans Light" w:hAnsi="Open Sans Light"/>
+          <w:sz w:val="18"/>
+          <w:szCs w:val="20"/>
+        </w:rPr>
+      </w:pPr>
+      <w:r>
+        <w:rPr>
+          <w:rFonts w:ascii="Open Sans Light" w:hAnsi="Open Sans Light"/>
+          <w:sz w:val="18"/>
+          <w:szCs w:val="20"/>
+        </w:rPr>
+        <w:t>Outstanding Team Captain Award (Global Leadership Competition)</w:t>
+      </w:r>
+    </w:p>
+    <w:p>
+      <w:pPr>
+        <w:numPr>
+          <w:ilvl w:val="0"/>
+          <w:numId w:val="1"/>
+        </w:numPr>
+        <w:tabs>
+          <w:tab w:val="right" w:pos="9720"/>
+        </w:tabs>
+        <w:spacing w:after="10" w:line="240" w:lineRule="auto"/>
+        <w:ind w:rightChars="-16" w:right="-34"/>
+        <w:rPr>
+          <w:rFonts w:ascii="Open Sans Light" w:hAnsi="Open Sans Light"/>
+          <w:sz w:val="18"/>
+          <w:szCs w:val="20"/>
+        </w:rPr>
+      </w:pPr>
+      <w:r>
+        <w:rPr>
+          <w:rFonts w:ascii="Open Sans" w:hAnsi="Open Sans"/>
+          <w:b/>
+          <w:bCs/>
+          <w:sz w:val="18"/>
+          <w:szCs w:val="20"/>
+        </w:rPr>
+        <w:t>First Prize</w:t>
+      </w:r>
+      <w:r>
+        <w:rPr>
+          <w:rFonts w:ascii="Open Sans Light" w:hAnsi="Open Sans Light"/>
+          <w:sz w:val="18"/>
+          <w:szCs w:val="20"/>
+        </w:rPr>
+        <w:t xml:space="preserve"> for Business Design and Corporation Operation (Global Leadership Competition)</w:t>
+      </w:r>
+      <w:r>
+        <w:rPr>
+          <w:rFonts w:ascii="Open Sans Light" w:hAnsi="Open Sans Light"/>
+          <w:sz w:val="18"/>
+          <w:szCs w:val="20"/>
+        </w:rPr>
+        <w:tab/>
+      </w:r>
+    </w:p>
+    <w:p>
+      <w:pPr>
+        <w:tabs>
+          <w:tab w:val="right" w:pos="9720"/>
+        </w:tabs>
+        <w:spacing w:after="10" w:line="240" w:lineRule="auto"/>
+        <w:ind w:left="720" w:rightChars="-16" w:right="-34"/>
+        <w:rPr>
+          <w:rFonts w:ascii="Open Sans Light" w:hAnsi="Open Sans Light"/>
+          <w:sz w:val="18"/>
+          <w:szCs w:val="20"/>
+        </w:rPr>
+      </w:pPr>
+      <w:r>
+        <w:rPr>
+          <w:rFonts w:ascii="Open Sans Light" w:hAnsi="Open Sans Light"/>
+          <w:sz w:val="18"/>
+          <w:szCs w:val="20"/>
+        </w:rPr>
+        <w:tab/>
+      </w:r>
+      <w:r>
+        <w:rPr>
+          <w:rFonts w:ascii="Open Sans" w:hAnsi="Open Sans"/>
+          <w:b/>
+          <w:bCs/>
+          <w:sz w:val="18"/>
+          <w:szCs w:val="20"/>
+        </w:rPr>
+        <w:t>Intel, Silicon Valley</w:t>
+      </w:r>
+      <w:r>
+        <w:rPr>
+          <w:rFonts w:ascii="Open Sans Light" w:hAnsi="Open Sans Light"/>
+          <w:sz w:val="18"/>
+          <w:szCs w:val="20"/>
+        </w:rPr>
+        <w:t>, 2015</w:t>
       </w:r>
     </w:p>
     <w:p>
@@ -5263,7 +5572,34 @@
           <w:sz w:val="18"/>
           <w:szCs w:val="20"/>
         </w:rPr>
-        <w:t>Built up a website for live broadcasting with millions of audience, which none of previous staff have ever achieved</w:t>
+        <w:t>Built up a website for live broadcasting with millions of audience</w:t>
+      </w:r>
+      <w:r>
+        <w:rPr>
+          <w:rFonts w:ascii="Open Sans Light" w:hAnsi="Open Sans Light"/>
+          <w:color w:val="000000" w:themeColor="text1"/>
+          <w:sz w:val="18"/>
+          <w:szCs w:val="20"/>
+        </w:rPr>
+        <w:t>s</w:t>
+      </w:r>
+      <w:r>
+        <w:rPr>
+          <w:rFonts w:ascii="Open Sans Light" w:hAnsi="Open Sans Light"/>
+          <w:color w:val="000000" w:themeColor="text1"/>
+          <w:sz w:val="18"/>
+          <w:szCs w:val="20"/>
+        </w:rPr>
+        <w:t>, which none of previous staff have ever achieved</w:t>
+      </w:r>
+      <w:r>
+        <w:rPr>
+          <w:rFonts w:ascii="Open Sans Light" w:hAnsi="Open Sans Light"/>
+          <w:color w:val="000000" w:themeColor="text1"/>
+          <w:sz w:val="18"/>
+          <w:szCs w:val="20"/>
+        </w:rPr>
+        <w:t>.</w:t>
       </w:r>
     </w:p>
     <w:p>
@@ -5311,6 +5647,15 @@
         </w:rPr>
         <w:t>5 hours with over 5000 clicks</w:t>
       </w:r>
+      <w:r>
+        <w:rPr>
+          <w:rFonts w:ascii="Open Sans" w:hAnsi="Open Sans"/>
+          <w:color w:val="000000" w:themeColor="text1"/>
+          <w:sz w:val="18"/>
+          <w:szCs w:val="20"/>
+        </w:rPr>
+        <w:t>.</w:t>
+      </w:r>
     </w:p>
     <w:p>
       <w:pPr>
@@ -5423,165 +5768,6 @@
           <w:szCs w:val="20"/>
         </w:rPr>
         <w:t>sorship.</w:t>
-      </w:r>
-    </w:p>
-    <w:p>
-      <w:pPr>
-        <w:spacing w:after="10" w:line="240" w:lineRule="exact"/>
-        <w:ind w:rightChars="-16" w:right="-34"/>
-        <w:jc w:val="both"/>
-        <w:rPr>
-          <w:rFonts w:ascii="Open Sans" w:hAnsi="Open Sans"/>
-          <w:b/>
-          <w:color w:val="000000" w:themeColor="text1"/>
-          <w:sz w:val="18"/>
-          <w:szCs w:val="20"/>
-        </w:rPr>
-      </w:pPr>
-      <w:r>
-        <w:rPr>
-          <w:rFonts w:ascii="Open Sans" w:hAnsi="Open Sans"/>
-          <w:b/>
-          <w:color w:val="000000" w:themeColor="text1"/>
-          <w:sz w:val="18"/>
-          <w:szCs w:val="20"/>
-        </w:rPr>
-        <w:t>Glo</w:t>
-      </w:r>
-      <w:r>
-        <w:rPr>
-          <w:rFonts w:ascii="Open Sans" w:hAnsi="Open Sans"/>
-          <w:b/>
-          <w:color w:val="000000" w:themeColor="text1"/>
-          <w:sz w:val="18"/>
-          <w:szCs w:val="20"/>
-        </w:rPr>
-        <w:t>bal</w:t>
-      </w:r>
-      <w:r>
-        <w:rPr>
-          <w:rFonts w:ascii="Open Sans" w:hAnsi="Open Sans"/>
-          <w:b/>
-          <w:color w:val="000000" w:themeColor="text1"/>
-          <w:sz w:val="18"/>
-          <w:szCs w:val="20"/>
-        </w:rPr>
-        <w:t xml:space="preserve"> Leadership Competition 2015</w:t>
-      </w:r>
-    </w:p>
-    <w:p>
-      <w:pPr>
-        <w:spacing w:after="10" w:line="240" w:lineRule="exact"/>
-        <w:ind w:rightChars="-16" w:right="-34"/>
-        <w:jc w:val="both"/>
-        <w:rPr>
-          <w:rFonts w:ascii="Open Sans" w:hAnsi="Open Sans"/>
-          <w:i/>
-          <w:color w:val="000000" w:themeColor="text1"/>
-          <w:sz w:val="18"/>
-          <w:szCs w:val="20"/>
-        </w:rPr>
-      </w:pPr>
-      <w:r>
-        <w:rPr>
-          <w:rFonts w:ascii="Open Sans" w:hAnsi="Open Sans"/>
-          <w:i/>
-          <w:color w:val="000000" w:themeColor="text1"/>
-          <w:sz w:val="18"/>
-          <w:szCs w:val="20"/>
-        </w:rPr>
-        <w:t>Team Captain</w:t>
-      </w:r>
-    </w:p>
-    <w:p>
-      <w:pPr>
-        <w:pStyle w:val="af"/>
-        <w:numPr>
-          <w:ilvl w:val="0"/>
-          <w:numId w:val="12"/>
-        </w:numPr>
-        <w:spacing w:after="10" w:line="240" w:lineRule="exact"/>
-        <w:ind w:rightChars="-16" w:right="-34"/>
-        <w:jc w:val="both"/>
-        <w:rPr>
-          <w:rFonts w:ascii="Open Sans Light" w:hAnsi="Open Sans Light"/>
-          <w:color w:val="000000" w:themeColor="text1"/>
-          <w:sz w:val="18"/>
-          <w:szCs w:val="20"/>
-        </w:rPr>
-      </w:pPr>
-      <w:r>
-        <w:rPr>
-          <w:rFonts w:ascii="Open Sans Light" w:hAnsi="Open Sans Light"/>
-          <w:color w:val="000000" w:themeColor="text1"/>
-          <w:sz w:val="18"/>
-          <w:szCs w:val="20"/>
-        </w:rPr>
-        <w:t>Outstanding Team Captain Award</w:t>
-      </w:r>
-    </w:p>
-    <w:p>
-      <w:pPr>
-        <w:pStyle w:val="af"/>
-        <w:numPr>
-          <w:ilvl w:val="0"/>
-          <w:numId w:val="12"/>
-        </w:numPr>
-        <w:spacing w:after="10" w:line="240" w:lineRule="exact"/>
-        <w:ind w:rightChars="-16" w:right="-34"/>
-        <w:jc w:val="both"/>
-        <w:rPr>
-          <w:rFonts w:ascii="Open Sans Light" w:hAnsi="Open Sans Light"/>
-          <w:color w:val="000000" w:themeColor="text1"/>
-          <w:sz w:val="18"/>
-          <w:szCs w:val="20"/>
-        </w:rPr>
-      </w:pPr>
-      <w:r>
-        <w:rPr>
-          <w:rFonts w:ascii="Open Sans Light" w:hAnsi="Open Sans Light"/>
-          <w:color w:val="000000" w:themeColor="text1"/>
-          <w:sz w:val="18"/>
-          <w:szCs w:val="20"/>
-        </w:rPr>
-        <w:t>Won the business design competition</w:t>
-      </w:r>
-      <w:r>
-        <w:rPr>
-          <w:rFonts w:ascii="Open Sans Light" w:hAnsi="Open Sans Light"/>
-          <w:color w:val="000000" w:themeColor="text1"/>
-          <w:sz w:val="18"/>
-          <w:szCs w:val="20"/>
-        </w:rPr>
-        <w:t xml:space="preserve"> (the 1</w:t>
-      </w:r>
-      <w:r>
-        <w:rPr>
-          <w:rFonts w:ascii="Open Sans Light" w:hAnsi="Open Sans Light"/>
-          <w:color w:val="000000" w:themeColor="text1"/>
-          <w:sz w:val="18"/>
-          <w:szCs w:val="20"/>
-          <w:vertAlign w:val="superscript"/>
-        </w:rPr>
-        <w:t>st</w:t>
-      </w:r>
-      <w:r>
-        <w:rPr>
-          <w:rFonts w:ascii="Open Sans Light" w:hAnsi="Open Sans Light"/>
-          <w:color w:val="000000" w:themeColor="text1"/>
-          <w:sz w:val="18"/>
-          <w:szCs w:val="20"/>
-        </w:rPr>
-        <w:t xml:space="preserve"> place),</w:t>
-      </w:r>
-      <w:r>
-        <w:rPr>
-          <w:rFonts w:ascii="Open Sans Light" w:hAnsi="Open Sans Light"/>
-          <w:color w:val="000000" w:themeColor="text1"/>
-          <w:sz w:val="18"/>
-          <w:szCs w:val="20"/>
-        </w:rPr>
-        <w:t xml:space="preserve"> held at Intel, Silicon Valley</w:t>
       </w:r>
     </w:p>
     <w:sectPr>
@@ -8061,7 +8247,7 @@
 </file>
 
 <file path=customXml/itemProps1.xml><?xml version="1.0" encoding="utf-8"?>
-<ds:datastoreItem xmlns:ds="http://schemas.openxmlformats.org/officeDocument/2006/customXml" ds:itemID="{29B7ABB3-4359-384B-A2B6-0A077FA5992C}">
+<ds:datastoreItem xmlns:ds="http://schemas.openxmlformats.org/officeDocument/2006/customXml" ds:itemID="{45741FA3-2D2A-0F42-B6C6-43839109A5E1}">
   <ds:schemaRefs>
     <ds:schemaRef ds:uri="http://schemas.openxmlformats.org/officeDocument/2006/bibliography"/>
   </ds:schemaRefs>

</xml_diff>